<commit_message>
new feature: table of content
</commit_message>
<xml_diff>
--- a/output/test.docx
+++ b/output/test.docx
@@ -32,19 +32,141 @@
         <w:t xml:space="preserve">2023-09-05</w:t>
       </w:r>
     </w:p>
-    <w:bookmarkStart w:id="21" w:name="heading1.1"/>
+    <w:bookmarkStart w:id="20" w:name="tabel-of-content"/>
     <w:p>
       <w:pPr>
         <w:pStyle w:val="Heading1"/>
       </w:pPr>
       <w:r>
-        <w:t xml:space="preserve">Heading1.1</w:t>
+        <w:t xml:space="preserve">Tabel of Content</w:t>
       </w:r>
     </w:p>
     <w:p>
       <w:pPr>
         <w:pStyle w:val="FirstParagraph"/>
       </w:pPr>
+      <w:hyperlink w:anchor="Heading1">
+        <w:r>
+          <w:rPr>
+            <w:rStyle w:val="Hyperlink"/>
+          </w:rPr>
+          <w:t xml:space="preserve">Heading1</w:t>
+        </w:r>
+      </w:hyperlink>
+      <w:r>
+        <w:br/>
+      </w:r>
+      <w:hyperlink w:anchor="Hading1.1">
+        <w:r>
+          <w:rPr>
+            <w:rStyle w:val="Hyperlink"/>
+          </w:rPr>
+          <w:t xml:space="preserve">Hading1.1</w:t>
+        </w:r>
+      </w:hyperlink>
+      <w:r>
+        <w:br/>
+      </w:r>
+      <w:hyperlink w:anchor="Heading2">
+        <w:r>
+          <w:rPr>
+            <w:rStyle w:val="Hyperlink"/>
+          </w:rPr>
+          <w:t xml:space="preserve">Heading2</w:t>
+        </w:r>
+      </w:hyperlink>
+      <w:r>
+        <w:br/>
+      </w:r>
+      <w:hyperlink w:anchor="Heading2.1">
+        <w:r>
+          <w:rPr>
+            <w:rStyle w:val="Hyperlink"/>
+          </w:rPr>
+          <w:t xml:space="preserve">Heading2.1</w:t>
+        </w:r>
+      </w:hyperlink>
+      <w:r>
+        <w:br/>
+      </w:r>
+      <w:hyperlink w:anchor="Heading2.1.1">
+        <w:r>
+          <w:rPr>
+            <w:rStyle w:val="Hyperlink"/>
+          </w:rPr>
+          <w:t xml:space="preserve">Heading2.1.1</w:t>
+        </w:r>
+      </w:hyperlink>
+      <w:r>
+        <w:br/>
+      </w:r>
+      <w:hyperlink w:anchor="Heading2.1.2">
+        <w:r>
+          <w:rPr>
+            <w:rStyle w:val="Hyperlink"/>
+          </w:rPr>
+          <w:t xml:space="preserve">Heading2.1.2</w:t>
+        </w:r>
+      </w:hyperlink>
+      <w:r>
+        <w:br/>
+      </w:r>
+      <w:hyperlink w:anchor="Heading2.1.1.1">
+        <w:r>
+          <w:rPr>
+            <w:rStyle w:val="Hyperlink"/>
+          </w:rPr>
+          <w:t xml:space="preserve">Heading2.1.1.1</w:t>
+        </w:r>
+      </w:hyperlink>
+      <w:r>
+        <w:br/>
+      </w:r>
+      <w:hyperlink w:anchor="Heading2.1.1.2">
+        <w:r>
+          <w:rPr>
+            <w:rStyle w:val="Hyperlink"/>
+          </w:rPr>
+          <w:t xml:space="preserve">Heading2.1.1.2</w:t>
+        </w:r>
+      </w:hyperlink>
+      <w:r>
+        <w:br/>
+      </w:r>
+      <w:hyperlink w:anchor="Heading%202.2">
+        <w:r>
+          <w:rPr>
+            <w:rStyle w:val="Hyperlink"/>
+          </w:rPr>
+          <w:t xml:space="preserve">Heading 2.2</w:t>
+        </w:r>
+      </w:hyperlink>
+      <w:r>
+        <w:br/>
+      </w:r>
+      <w:hyperlink w:anchor="Hading%202.2.2">
+        <w:r>
+          <w:rPr>
+            <w:rStyle w:val="Hyperlink"/>
+          </w:rPr>
+          <w:t xml:space="preserve">Hading 2.2.2</w:t>
+        </w:r>
+      </w:hyperlink>
+    </w:p>
+    <w:bookmarkEnd w:id="20"/>
+    <w:bookmarkStart w:id="22" w:name="heading1"/>
+    <w:p>
+      <w:pPr>
+        <w:pStyle w:val="Heading1"/>
+      </w:pPr>
+      <w:r>
+        <w:t xml:space="preserve">Heading1</w:t>
+      </w:r>
+    </w:p>
+    <w:p>
+      <w:pPr>
+        <w:pStyle w:val="FirstParagraph"/>
+      </w:pPr>
       <w:r>
         <w:t xml:space="preserve">Das gehört zu Heading1. Das ist so korrekt.</w:t>
       </w:r>
@@ -58,13 +180,13 @@
         <w:br/>
       </w:r>
     </w:p>
-    <w:bookmarkStart w:id="20" w:name="hading1..1"/>
+    <w:bookmarkStart w:id="21" w:name="hading1.1"/>
     <w:p>
       <w:pPr>
         <w:pStyle w:val="Heading2"/>
       </w:pPr>
       <w:r>
-        <w:t xml:space="preserve">Hading1..1</w:t>
+        <w:t xml:space="preserve">Hading1.1</w:t>
       </w:r>
     </w:p>
     <w:p>
@@ -78,9 +200,9 @@
         <w:br/>
       </w:r>
     </w:p>
-    <w:bookmarkEnd w:id="20"/>
     <w:bookmarkEnd w:id="21"/>
-    <w:bookmarkStart w:id="26" w:name="heading2"/>
+    <w:bookmarkEnd w:id="22"/>
+    <w:bookmarkStart w:id="30" w:name="heading2"/>
     <w:p>
       <w:pPr>
         <w:pStyle w:val="Heading1"/>
@@ -100,7 +222,7 @@
         <w:br/>
       </w:r>
     </w:p>
-    <w:bookmarkStart w:id="24" w:name="heading2.1"/>
+    <w:bookmarkStart w:id="27" w:name="heading2.1"/>
     <w:p>
       <w:pPr>
         <w:pStyle w:val="Heading2"/>
@@ -140,7 +262,34 @@
         <w:br/>
       </w:r>
     </w:p>
-    <w:bookmarkStart w:id="22" w:name="heading2.1.1.1"/>
+    <w:bookmarkEnd w:id="23"/>
+    <w:bookmarkStart w:id="26" w:name="heading2.1.2"/>
+    <w:p>
+      <w:pPr>
+        <w:pStyle w:val="Heading3"/>
+      </w:pPr>
+      <w:r>
+        <w:t xml:space="preserve">Heading2.1.2</w:t>
+      </w:r>
+    </w:p>
+    <w:p>
+      <w:pPr>
+        <w:pStyle w:val="FirstParagraph"/>
+      </w:pPr>
+      <w:r>
+        <w:t xml:space="preserve">745684564dfgdfg</w:t>
+      </w:r>
+      <w:r>
+        <w:br/>
+      </w:r>
+      <w:r>
+        <w:t xml:space="preserve">dfgskljkljkldgf</w:t>
+      </w:r>
+      <w:r>
+        <w:br/>
+      </w:r>
+    </w:p>
+    <w:bookmarkStart w:id="24" w:name="heading2.1.1.1"/>
     <w:p>
       <w:pPr>
         <w:pStyle w:val="Heading4"/>
@@ -160,16 +309,14 @@
         <w:br/>
       </w:r>
     </w:p>
-    <w:bookmarkEnd w:id="22"/>
-    <w:bookmarkEnd w:id="23"/>
     <w:bookmarkEnd w:id="24"/>
-    <w:bookmarkStart w:id="25" w:name="heading-2.2"/>
-    <w:p>
-      <w:pPr>
-        <w:pStyle w:val="Heading2"/>
-      </w:pPr>
-      <w:r>
-        <w:t xml:space="preserve">Heading 2.2</w:t>
+    <w:bookmarkStart w:id="25" w:name="heading2.1.1.2"/>
+    <w:p>
+      <w:pPr>
+        <w:pStyle w:val="Heading4"/>
+      </w:pPr>
+      <w:r>
+        <w:t xml:space="preserve">Heading2.1.1.2</w:t>
       </w:r>
     </w:p>
     <w:p>
@@ -177,10 +324,7 @@
         <w:pStyle w:val="FirstParagraph"/>
       </w:pPr>
       <w:r>
-        <w:t xml:space="preserve">Poipoiewrp</w:t>
-      </w:r>
-      <w:r>
-        <w:br/>
+        <w:t xml:space="preserve">helllllppppp</w:t>
       </w:r>
       <w:r>
         <w:br/>
@@ -188,6 +332,53 @@
     </w:p>
     <w:bookmarkEnd w:id="25"/>
     <w:bookmarkEnd w:id="26"/>
+    <w:bookmarkEnd w:id="27"/>
+    <w:bookmarkStart w:id="29" w:name="heading-2.2"/>
+    <w:p>
+      <w:pPr>
+        <w:pStyle w:val="Heading2"/>
+      </w:pPr>
+      <w:r>
+        <w:t xml:space="preserve">Heading 2.2</w:t>
+      </w:r>
+    </w:p>
+    <w:p>
+      <w:pPr>
+        <w:pStyle w:val="FirstParagraph"/>
+      </w:pPr>
+      <w:r>
+        <w:t xml:space="preserve">Dskjkljklwerewr</w:t>
+      </w:r>
+      <w:r>
+        <w:br/>
+      </w:r>
+    </w:p>
+    <w:bookmarkStart w:id="28" w:name="hading-2.2.2"/>
+    <w:p>
+      <w:pPr>
+        <w:pStyle w:val="Heading3"/>
+      </w:pPr>
+      <w:r>
+        <w:t xml:space="preserve">Hading 2.2.2</w:t>
+      </w:r>
+    </w:p>
+    <w:p>
+      <w:pPr>
+        <w:pStyle w:val="FirstParagraph"/>
+      </w:pPr>
+      <w:r>
+        <w:t xml:space="preserve">Poipoiewrp</w:t>
+      </w:r>
+      <w:r>
+        <w:br/>
+      </w:r>
+      <w:r>
+        <w:br/>
+      </w:r>
+    </w:p>
+    <w:bookmarkEnd w:id="28"/>
+    <w:bookmarkEnd w:id="29"/>
+    <w:bookmarkEnd w:id="30"/>
     <w:sectPr/>
   </w:body>
 </w:document>

</xml_diff>

<commit_message>
automatically create structured table of contents
</commit_message>
<xml_diff>
--- a/output/test.docx
+++ b/output/test.docx
@@ -7,7 +7,13 @@
         <w:pStyle w:val="Title"/>
       </w:pPr>
       <w:r>
-        <w:t xml:space="preserve">Titel</w:t>
+        <w:t xml:space="preserve">Word</w:t>
+      </w:r>
+      <w:r>
+        <w:t xml:space="preserve"> </w:t>
+      </w:r>
+      <w:r>
+        <w:t xml:space="preserve">input</w:t>
       </w:r>
     </w:p>
     <w:p>
@@ -43,7 +49,11 @@
     </w:p>
     <w:p>
       <w:pPr>
-        <w:pStyle w:val="FirstParagraph"/>
+        <w:numPr>
+          <w:ilvl w:val="0"/>
+          <w:numId w:val="1001"/>
+        </w:numPr>
+        <w:pStyle w:val="Compact"/>
       </w:pPr>
       <w:hyperlink w:anchor="Heading1">
         <w:r>
@@ -56,6 +66,15 @@
       <w:r>
         <w:br/>
       </w:r>
+    </w:p>
+    <w:p>
+      <w:pPr>
+        <w:numPr>
+          <w:ilvl w:val="1"/>
+          <w:numId w:val="1002"/>
+        </w:numPr>
+        <w:pStyle w:val="Compact"/>
+      </w:pPr>
       <w:hyperlink w:anchor="Hading1.1">
         <w:r>
           <w:rPr>
@@ -67,6 +86,15 @@
       <w:r>
         <w:br/>
       </w:r>
+    </w:p>
+    <w:p>
+      <w:pPr>
+        <w:numPr>
+          <w:ilvl w:val="0"/>
+          <w:numId w:val="1001"/>
+        </w:numPr>
+        <w:pStyle w:val="Compact"/>
+      </w:pPr>
       <w:hyperlink w:anchor="Heading2">
         <w:r>
           <w:rPr>
@@ -78,6 +106,15 @@
       <w:r>
         <w:br/>
       </w:r>
+    </w:p>
+    <w:p>
+      <w:pPr>
+        <w:numPr>
+          <w:ilvl w:val="1"/>
+          <w:numId w:val="1003"/>
+        </w:numPr>
+        <w:pStyle w:val="Compact"/>
+      </w:pPr>
       <w:hyperlink w:anchor="Heading2.1">
         <w:r>
           <w:rPr>
@@ -89,6 +126,15 @@
       <w:r>
         <w:br/>
       </w:r>
+    </w:p>
+    <w:p>
+      <w:pPr>
+        <w:numPr>
+          <w:ilvl w:val="2"/>
+          <w:numId w:val="1004"/>
+        </w:numPr>
+        <w:pStyle w:val="Compact"/>
+      </w:pPr>
       <w:hyperlink w:anchor="Heading2.1.1">
         <w:r>
           <w:rPr>
@@ -100,6 +146,15 @@
       <w:r>
         <w:br/>
       </w:r>
+    </w:p>
+    <w:p>
+      <w:pPr>
+        <w:numPr>
+          <w:ilvl w:val="2"/>
+          <w:numId w:val="1004"/>
+        </w:numPr>
+        <w:pStyle w:val="Compact"/>
+      </w:pPr>
       <w:hyperlink w:anchor="Heading2.1.2">
         <w:r>
           <w:rPr>
@@ -111,6 +166,15 @@
       <w:r>
         <w:br/>
       </w:r>
+    </w:p>
+    <w:p>
+      <w:pPr>
+        <w:numPr>
+          <w:ilvl w:val="3"/>
+          <w:numId w:val="1005"/>
+        </w:numPr>
+        <w:pStyle w:val="Compact"/>
+      </w:pPr>
       <w:hyperlink w:anchor="Heading2.1.1.1">
         <w:r>
           <w:rPr>
@@ -122,6 +186,15 @@
       <w:r>
         <w:br/>
       </w:r>
+    </w:p>
+    <w:p>
+      <w:pPr>
+        <w:numPr>
+          <w:ilvl w:val="3"/>
+          <w:numId w:val="1005"/>
+        </w:numPr>
+        <w:pStyle w:val="Compact"/>
+      </w:pPr>
       <w:hyperlink w:anchor="Heading2.1.1.2">
         <w:r>
           <w:rPr>
@@ -133,6 +206,15 @@
       <w:r>
         <w:br/>
       </w:r>
+    </w:p>
+    <w:p>
+      <w:pPr>
+        <w:numPr>
+          <w:ilvl w:val="1"/>
+          <w:numId w:val="1003"/>
+        </w:numPr>
+        <w:pStyle w:val="Compact"/>
+      </w:pPr>
       <w:hyperlink w:anchor="Heading%202.2">
         <w:r>
           <w:rPr>
@@ -144,6 +226,15 @@
       <w:r>
         <w:br/>
       </w:r>
+    </w:p>
+    <w:p>
+      <w:pPr>
+        <w:numPr>
+          <w:ilvl w:val="2"/>
+          <w:numId w:val="1006"/>
+        </w:numPr>
+        <w:pStyle w:val="Compact"/>
+      </w:pPr>
       <w:hyperlink w:anchor="Hading%202.2.2">
         <w:r>
           <w:rPr>
@@ -485,8 +576,102 @@
       </w:pPr>
     </w:lvl>
   </w:abstractNum>
+  <w:abstractNum w:abstractNumId="991">
+    <w:nsid w:val="A991"/>
+    <w:multiLevelType w:val="multilevel"/>
+    <w:lvl w:ilvl="0">
+      <w:numFmt w:val="bullet"/>
+      <w:lvlText w:val="•"/>
+      <w:lvlJc w:val="left"/>
+      <w:pPr>
+        <w:ind w:left="720" w:hanging="480"/>
+      </w:pPr>
+    </w:lvl>
+    <w:lvl w:ilvl="1">
+      <w:numFmt w:val="bullet"/>
+      <w:lvlText w:val="–"/>
+      <w:lvlJc w:val="left"/>
+      <w:pPr>
+        <w:ind w:left="1440" w:hanging="480"/>
+      </w:pPr>
+    </w:lvl>
+    <w:lvl w:ilvl="2">
+      <w:numFmt w:val="bullet"/>
+      <w:lvlText w:val="•"/>
+      <w:lvlJc w:val="left"/>
+      <w:pPr>
+        <w:ind w:left="2160" w:hanging="480"/>
+      </w:pPr>
+    </w:lvl>
+    <w:lvl w:ilvl="3">
+      <w:numFmt w:val="bullet"/>
+      <w:lvlText w:val="–"/>
+      <w:lvlJc w:val="left"/>
+      <w:pPr>
+        <w:ind w:left="2880" w:hanging="480"/>
+      </w:pPr>
+    </w:lvl>
+    <w:lvl w:ilvl="4">
+      <w:numFmt w:val="bullet"/>
+      <w:lvlText w:val="•"/>
+      <w:lvlJc w:val="left"/>
+      <w:pPr>
+        <w:ind w:left="3600" w:hanging="480"/>
+      </w:pPr>
+    </w:lvl>
+    <w:lvl w:ilvl="5">
+      <w:numFmt w:val="bullet"/>
+      <w:lvlText w:val="–"/>
+      <w:lvlJc w:val="left"/>
+      <w:pPr>
+        <w:ind w:left="4320" w:hanging="480"/>
+      </w:pPr>
+    </w:lvl>
+    <w:lvl w:ilvl="6">
+      <w:numFmt w:val="bullet"/>
+      <w:lvlText w:val="•"/>
+      <w:lvlJc w:val="left"/>
+      <w:pPr>
+        <w:ind w:left="5040" w:hanging="480"/>
+      </w:pPr>
+    </w:lvl>
+    <w:lvl w:ilvl="7">
+      <w:numFmt w:val="bullet"/>
+      <w:lvlText w:val="–"/>
+      <w:lvlJc w:val="left"/>
+      <w:pPr>
+        <w:ind w:left="5760" w:hanging="480"/>
+      </w:pPr>
+    </w:lvl>
+    <w:lvl w:ilvl="8">
+      <w:numFmt w:val="bullet"/>
+      <w:lvlText w:val="•"/>
+      <w:lvlJc w:val="left"/>
+      <w:pPr>
+        <w:ind w:left="6480" w:hanging="480"/>
+      </w:pPr>
+    </w:lvl>
+  </w:abstractNum>
   <w:num w:numId="1000">
     <w:abstractNumId w:val="990"/>
+  </w:num>
+  <w:num w:numId="1001">
+    <w:abstractNumId w:val="991"/>
+  </w:num>
+  <w:num w:numId="1002">
+    <w:abstractNumId w:val="991"/>
+  </w:num>
+  <w:num w:numId="1003">
+    <w:abstractNumId w:val="991"/>
+  </w:num>
+  <w:num w:numId="1004">
+    <w:abstractNumId w:val="991"/>
+  </w:num>
+  <w:num w:numId="1005">
+    <w:abstractNumId w:val="991"/>
+  </w:num>
+  <w:num w:numId="1006">
+    <w:abstractNumId w:val="991"/>
   </w:num>
 </w:numbering>
 </file>

</xml_diff>